<commit_message>
ordered and organized tables, figures, and appendices in the text, in the respective lists, and in the respective sections; significant modifications to all sections except the discussion
</commit_message>
<xml_diff>
--- a/Publication-Related Comments.docx
+++ b/Publication-Related Comments.docx
@@ -11,8 +11,6 @@
           <w:u w:val="single"/>
         </w:rPr>
       </w:pPr>
-      <w:bookmarkStart w:id="0" w:name="_GoBack"/>
-      <w:bookmarkEnd w:id="0"/>
       <w:r>
         <w:rPr>
           <w:rFonts w:ascii="Times New Roman" w:hAnsi="Times New Roman" w:cs="Times New Roman"/>
@@ -51,15 +49,7 @@
           <w:sz w:val="24"/>
           <w:szCs w:val="24"/>
         </w:rPr>
-        <w:t xml:space="preserve">Graham: </w:t>
-      </w:r>
-      <w:r>
-        <w:rPr>
-          <w:rFonts w:ascii="Times New Roman" w:hAnsi="Times New Roman" w:cs="Times New Roman"/>
-          <w:sz w:val="24"/>
-          <w:szCs w:val="24"/>
-        </w:rPr>
-        <w:t xml:space="preserve">To discuss later…..I believe </w:t>
+        <w:t xml:space="preserve">Graham: To discuss later…..I believe </w:t>
       </w:r>
       <w:proofErr w:type="spellStart"/>
       <w:r>
@@ -77,18 +67,8 @@
           <w:sz w:val="24"/>
           <w:szCs w:val="24"/>
         </w:rPr>
-        <w:t xml:space="preserve"> will want to be an author and, if that is justified then so is making Linda an author.  If we do this, it well be if they contribute to future drafts of the MS, and if we all agree after a discussion among the 4 of that everyone’s contribution merits </w:t>
-      </w:r>
-      <w:proofErr w:type="spellStart"/>
-      <w:r>
-        <w:rPr>
-          <w:rFonts w:ascii="Times New Roman" w:hAnsi="Times New Roman" w:cs="Times New Roman"/>
-          <w:sz w:val="24"/>
-          <w:szCs w:val="24"/>
-        </w:rPr>
-        <w:t>authorship.</w:t>
-      </w:r>
-      <w:proofErr w:type="spellEnd"/>
+        <w:t xml:space="preserve"> will want to be an author and, if that is justified then so is making Linda an author.  If we do this, it well be if they contribute to future drafts of the MS, and if we all agree after a discussion among the 4 of that everyone’s contribution merits authorship.</w:t>
+      </w:r>
     </w:p>
     <w:p>
       <w:pPr>
@@ -321,6 +301,81 @@
           <w:szCs w:val="24"/>
         </w:rPr>
         <w:t>)</w:t>
+      </w:r>
+    </w:p>
+    <w:p>
+      <w:pPr>
+        <w:pStyle w:val="ListParagraph"/>
+        <w:numPr>
+          <w:ilvl w:val="0"/>
+          <w:numId w:val="1"/>
+        </w:numPr>
+        <w:rPr>
+          <w:rFonts w:ascii="Times New Roman" w:hAnsi="Times New Roman" w:cs="Times New Roman"/>
+          <w:sz w:val="24"/>
+          <w:szCs w:val="24"/>
+        </w:rPr>
+      </w:pPr>
+      <w:r>
+        <w:rPr>
+          <w:rFonts w:ascii="Times New Roman" w:hAnsi="Times New Roman" w:cs="Times New Roman"/>
+          <w:sz w:val="24"/>
+          <w:szCs w:val="24"/>
+        </w:rPr>
+        <w:t>Graham: RE fig. 8 (true fish richness model)</w:t>
+      </w:r>
+      <w:r>
+        <w:t xml:space="preserve"> </w:t>
+      </w:r>
+      <w:r>
+        <w:rPr>
+          <w:rFonts w:ascii="Times New Roman" w:hAnsi="Times New Roman" w:cs="Times New Roman"/>
+          <w:sz w:val="24"/>
+          <w:szCs w:val="24"/>
+        </w:rPr>
+        <w:t xml:space="preserve">“Not important now, but I would later be curious to see this graph with the points </w:t>
+      </w:r>
+      <w:proofErr w:type="spellStart"/>
+      <w:r>
+        <w:rPr>
+          <w:rFonts w:ascii="Times New Roman" w:hAnsi="Times New Roman" w:cs="Times New Roman"/>
+          <w:sz w:val="24"/>
+          <w:szCs w:val="24"/>
+        </w:rPr>
+        <w:t>colour</w:t>
+      </w:r>
+      <w:proofErr w:type="spellEnd"/>
+      <w:r>
+        <w:rPr>
+          <w:rFonts w:ascii="Times New Roman" w:hAnsi="Times New Roman" w:cs="Times New Roman"/>
+          <w:sz w:val="24"/>
+          <w:szCs w:val="24"/>
+        </w:rPr>
+        <w:t xml:space="preserve"> coded by time”</w:t>
+      </w:r>
+    </w:p>
+    <w:p>
+      <w:pPr>
+        <w:pStyle w:val="ListParagraph"/>
+        <w:numPr>
+          <w:ilvl w:val="0"/>
+          <w:numId w:val="1"/>
+        </w:numPr>
+        <w:rPr>
+          <w:rFonts w:ascii="Times New Roman" w:hAnsi="Times New Roman" w:cs="Times New Roman"/>
+          <w:sz w:val="24"/>
+          <w:szCs w:val="24"/>
+        </w:rPr>
+      </w:pPr>
+      <w:bookmarkStart w:id="0" w:name="_GoBack"/>
+      <w:bookmarkEnd w:id="0"/>
+      <w:r>
+        <w:rPr>
+          <w:rFonts w:ascii="Times New Roman" w:hAnsi="Times New Roman" w:cs="Times New Roman"/>
+          <w:sz w:val="24"/>
+          <w:szCs w:val="24"/>
+        </w:rPr>
+        <w:t xml:space="preserve"> </w:t>
       </w:r>
     </w:p>
     <w:sectPr>

</xml_diff>